<commit_message>
updated resume and headr
</commit_message>
<xml_diff>
--- a/resume/Spring2025ResumeEvanGunderson.docx
+++ b/resume/Spring2025ResumeEvanGunderson.docx
@@ -320,7 +320,10 @@
         <w:t xml:space="preserve"> </w:t>
       </w:r>
       <w:r>
-        <w:t>minor in Physics</w:t>
+        <w:t>M</w:t>
+      </w:r>
+      <w:r>
+        <w:t>inor in Physics</w:t>
       </w:r>
     </w:p>
     <w:p>
@@ -550,10 +553,22 @@
         <w:t xml:space="preserve">AI, </w:t>
       </w:r>
       <w:r>
-        <w:t xml:space="preserve">ontologies, prompt engineering, </w:t>
+        <w:t xml:space="preserve">ontologies, </w:t>
       </w:r>
       <w:r>
-        <w:t xml:space="preserve">black box testing &amp; benchmarking, </w:t>
+        <w:t>LLMs</w:t>
+      </w:r>
+      <w:r>
+        <w:t xml:space="preserve">, </w:t>
+      </w:r>
+      <w:r>
+        <w:t>black box testing &amp; benchmarking,</w:t>
+      </w:r>
+      <w:r>
+        <w:t xml:space="preserve"> fine tuning, RAG,</w:t>
+      </w:r>
+      <w:r>
+        <w:t xml:space="preserve"> </w:t>
       </w:r>
       <w:r>
         <w:t>and databases</w:t>
@@ -561,17 +576,25 @@
       <w:r>
         <w:t>.</w:t>
       </w:r>
-    </w:p>
-    <w:p>
-      <w:pPr>
-        <w:pStyle w:val="NormalIndent"/>
-        <w:spacing w:before="60"/>
-      </w:pPr>
       <w:r>
-        <w:t xml:space="preserve">Gained deep experience with Microsoft Power </w:t>
+        <w:t xml:space="preserve"> </w:t>
+      </w:r>
+      <w:proofErr w:type="gramStart"/>
+      <w:r>
+        <w:t>Gained</w:t>
+      </w:r>
+      <w:proofErr w:type="gramEnd"/>
+      <w:r>
+        <w:t xml:space="preserve"> deep experience with Microsoft Power </w:t>
       </w:r>
       <w:r>
-        <w:t>Platform.</w:t>
+        <w:t>Platform</w:t>
+      </w:r>
+      <w:r>
+        <w:t xml:space="preserve"> and Python</w:t>
+      </w:r>
+      <w:r>
+        <w:t>.</w:t>
       </w:r>
     </w:p>
     <w:p>
@@ -602,14 +625,8 @@
       <w:r>
         <w:t>Research Volunteer, High Energy Physics Laboratory</w:t>
       </w:r>
-    </w:p>
-    <w:p>
-      <w:pPr>
-        <w:pStyle w:val="Heading3"/>
-        <w:spacing w:before="60"/>
-      </w:pPr>
       <w:r>
-        <w:t>Florida Institute of Technology</w:t>
+        <w:t xml:space="preserve"> Florida Tech</w:t>
       </w:r>
     </w:p>
     <w:p>
@@ -660,7 +677,15 @@
           <w:color w:val="000000" w:themeColor="text1"/>
           <w:szCs w:val="24"/>
         </w:rPr>
-        <w:t xml:space="preserve"> codes primarily in C++, </w:t>
+        <w:t xml:space="preserve"> codes primarily in C++</w:t>
+      </w:r>
+      <w:r>
+        <w:rPr>
+          <w:rFonts w:eastAsiaTheme="majorEastAsia" w:cstheme="majorBidi"/>
+          <w:color w:val="000000" w:themeColor="text1"/>
+          <w:szCs w:val="24"/>
+        </w:rPr>
+        <w:t xml:space="preserve"> as part of the EIC collaboration</w:t>
       </w:r>
     </w:p>
     <w:p>
@@ -732,8 +757,27 @@
           <w:color w:val="000000" w:themeColor="text1"/>
           <w:szCs w:val="24"/>
         </w:rPr>
-        <w:t xml:space="preserve">Mathematica, FeynRules, </w:t>
+        <w:t xml:space="preserve">Mathematica, </w:t>
       </w:r>
+      <w:proofErr w:type="spellStart"/>
+      <w:r>
+        <w:rPr>
+          <w:rFonts w:eastAsiaTheme="majorEastAsia" w:cstheme="majorBidi"/>
+          <w:color w:val="000000" w:themeColor="text1"/>
+          <w:szCs w:val="24"/>
+        </w:rPr>
+        <w:t>FeynRules</w:t>
+      </w:r>
+      <w:proofErr w:type="spellEnd"/>
+      <w:r>
+        <w:rPr>
+          <w:rFonts w:eastAsiaTheme="majorEastAsia" w:cstheme="majorBidi"/>
+          <w:color w:val="000000" w:themeColor="text1"/>
+          <w:szCs w:val="24"/>
+        </w:rPr>
+        <w:t xml:space="preserve">, </w:t>
+      </w:r>
+      <w:proofErr w:type="spellStart"/>
       <w:r>
         <w:rPr>
           <w:rFonts w:eastAsiaTheme="majorEastAsia" w:cstheme="majorBidi"/>
@@ -748,7 +792,16 @@
           <w:color w:val="000000" w:themeColor="text1"/>
           <w:szCs w:val="24"/>
         </w:rPr>
-        <w:t xml:space="preserve">adgraph, </w:t>
+        <w:t>adgraph</w:t>
+      </w:r>
+      <w:proofErr w:type="spellEnd"/>
+      <w:r>
+        <w:rPr>
+          <w:rFonts w:eastAsiaTheme="majorEastAsia" w:cstheme="majorBidi"/>
+          <w:color w:val="000000" w:themeColor="text1"/>
+          <w:szCs w:val="24"/>
+        </w:rPr>
+        <w:t xml:space="preserve">, </w:t>
       </w:r>
       <w:r>
         <w:rPr>
@@ -765,6 +818,14 @@
           <w:szCs w:val="24"/>
         </w:rPr>
         <w:t>nd other software</w:t>
+      </w:r>
+      <w:r>
+        <w:rPr>
+          <w:rFonts w:eastAsiaTheme="majorEastAsia" w:cstheme="majorBidi"/>
+          <w:color w:val="000000" w:themeColor="text1"/>
+          <w:szCs w:val="24"/>
+        </w:rPr>
+        <w:t xml:space="preserve"> for particle physics.</w:t>
       </w:r>
     </w:p>
     <w:p>
@@ -866,11 +927,9 @@
         <w:pStyle w:val="NormalIndent"/>
         <w:spacing w:beforeLines="30" w:before="72"/>
         <w:rPr>
-          <w:rStyle w:val="Heading2Char"/>
-          <w:rFonts w:eastAsiaTheme="minorEastAsia" w:cstheme="minorBidi"/>
-          <w:b w:val="0"/>
-          <w:color w:val="262626" w:themeColor="text1" w:themeTint="D9"/>
-          <w:szCs w:val="22"/>
+          <w:rFonts w:eastAsiaTheme="majorEastAsia" w:cstheme="majorBidi"/>
+          <w:color w:val="000000" w:themeColor="text1"/>
+          <w:szCs w:val="24"/>
         </w:rPr>
       </w:pPr>
       <w:r>
@@ -908,6 +967,106 @@
     </w:p>
     <w:p>
       <w:pPr>
+        <w:pStyle w:val="NormalIndent"/>
+        <w:spacing w:beforeLines="30" w:before="72"/>
+        <w:ind w:hanging="2790"/>
+        <w:rPr>
+          <w:b/>
+          <w:bCs/>
+        </w:rPr>
+      </w:pPr>
+      <w:r>
+        <w:rPr>
+          <w:rFonts w:eastAsiaTheme="majorEastAsia" w:cstheme="majorBidi"/>
+          <w:color w:val="000000" w:themeColor="text1"/>
+          <w:szCs w:val="24"/>
+        </w:rPr>
+        <w:t>Summer 2025</w:t>
+      </w:r>
+      <w:r>
+        <w:rPr>
+          <w:rFonts w:eastAsiaTheme="majorEastAsia" w:cstheme="majorBidi"/>
+          <w:color w:val="000000" w:themeColor="text1"/>
+          <w:szCs w:val="24"/>
+        </w:rPr>
+        <w:tab/>
+      </w:r>
+      <w:r>
+        <w:rPr>
+          <w:b/>
+          <w:bCs/>
+        </w:rPr>
+        <w:t>Research Assistant</w:t>
+      </w:r>
+      <w:r>
+        <w:rPr>
+          <w:b/>
+          <w:bCs/>
+        </w:rPr>
+        <w:t>, Department of Electrical Engineering and Computer Science</w:t>
+      </w:r>
+    </w:p>
+    <w:p>
+      <w:pPr>
+        <w:pStyle w:val="NormalIndent"/>
+        <w:spacing w:beforeLines="30" w:before="72"/>
+        <w:ind w:hanging="2790"/>
+      </w:pPr>
+      <w:r>
+        <w:rPr>
+          <w:b/>
+          <w:bCs/>
+        </w:rPr>
+        <w:tab/>
+      </w:r>
+      <w:r>
+        <w:t>Created physics simulation using Gate by OPENGATE for SPECT Scanner</w:t>
+      </w:r>
+    </w:p>
+    <w:p>
+      <w:pPr>
+        <w:pStyle w:val="NormalIndent"/>
+        <w:spacing w:beforeLines="30" w:before="72"/>
+        <w:ind w:hanging="2790"/>
+      </w:pPr>
+      <w:r>
+        <w:tab/>
+        <w:t xml:space="preserve">Generated </w:t>
+      </w:r>
+      <w:r>
+        <w:t xml:space="preserve">realistic </w:t>
+      </w:r>
+      <w:r>
+        <w:t>synthetic data for use in deep learning models</w:t>
+      </w:r>
+    </w:p>
+    <w:p>
+      <w:pPr>
+        <w:pStyle w:val="NormalIndent"/>
+        <w:spacing w:beforeLines="30" w:before="72"/>
+        <w:ind w:hanging="2790"/>
+      </w:pPr>
+      <w:r>
+        <w:tab/>
+        <w:t>Gained experience in parallelization, medical imaging, deep learning, low energy physics simulations, and medical physics. Using Python and C++</w:t>
+      </w:r>
+    </w:p>
+    <w:p>
+      <w:pPr>
+        <w:pStyle w:val="NormalIndent"/>
+        <w:spacing w:beforeLines="30" w:before="72"/>
+        <w:ind w:hanging="2790"/>
+        <w:rPr>
+          <w:rStyle w:val="Heading2Char"/>
+          <w:rFonts w:eastAsiaTheme="minorEastAsia" w:cstheme="minorBidi"/>
+          <w:b w:val="0"/>
+          <w:color w:val="262626" w:themeColor="text1" w:themeTint="D9"/>
+          <w:szCs w:val="22"/>
+        </w:rPr>
+      </w:pPr>
+    </w:p>
+    <w:p>
+      <w:pPr>
         <w:pStyle w:val="Heading1"/>
         <w:rPr>
           <w:rStyle w:val="Heading1Char"/>
@@ -919,6 +1078,7 @@
           <w:rStyle w:val="Heading1Char"/>
           <w:caps/>
         </w:rPr>
+        <w:lastRenderedPageBreak/>
         <w:t>skills</w:t>
       </w:r>
     </w:p>
@@ -991,7 +1151,21 @@
         <w:t xml:space="preserve"> Databases, Azure,</w:t>
       </w:r>
       <w:r>
-        <w:t xml:space="preserve"> Research &amp; Development, LLM’s, Software Engineering, Physics Simulations, Machine Learning</w:t>
+        <w:t xml:space="preserve"> Research &amp; Development, LLM’s, Software Engineering, Physics Simulations, </w:t>
+      </w:r>
+      <w:r>
+        <w:t xml:space="preserve">High Energy </w:t>
+      </w:r>
+      <w:proofErr w:type="spellStart"/>
+      <w:r>
+        <w:t>Physics,</w:t>
+      </w:r>
+      <w:r>
+        <w:t>Machine</w:t>
+      </w:r>
+      <w:proofErr w:type="spellEnd"/>
+      <w:r>
+        <w:t xml:space="preserve"> Learning</w:t>
       </w:r>
       <w:r>
         <w:t>,</w:t>
@@ -1036,10 +1210,42 @@
         <w:t>, OOP</w:t>
       </w:r>
       <w:r>
-        <w:t>, GoLang, ForTran, Dart</w:t>
+        <w:t xml:space="preserve">, </w:t>
+      </w:r>
+      <w:proofErr w:type="spellStart"/>
+      <w:r>
+        <w:t>GoLang</w:t>
+      </w:r>
+      <w:proofErr w:type="spellEnd"/>
+      <w:r>
+        <w:t xml:space="preserve">, </w:t>
+      </w:r>
+      <w:proofErr w:type="spellStart"/>
+      <w:r>
+        <w:t>ForTran</w:t>
+      </w:r>
+      <w:proofErr w:type="spellEnd"/>
+      <w:r>
+        <w:t>, Dart</w:t>
       </w:r>
       <w:r>
-        <w:t>, Tensorflow, cuDNN, CUDA, Reinforcement Learning</w:t>
+        <w:t xml:space="preserve">, </w:t>
+      </w:r>
+      <w:proofErr w:type="spellStart"/>
+      <w:r>
+        <w:t>Tensorflow</w:t>
+      </w:r>
+      <w:proofErr w:type="spellEnd"/>
+      <w:r>
+        <w:t xml:space="preserve">, </w:t>
+      </w:r>
+      <w:proofErr w:type="spellStart"/>
+      <w:r>
+        <w:t>cuDNN</w:t>
+      </w:r>
+      <w:proofErr w:type="spellEnd"/>
+      <w:r>
+        <w:t>, CUDA, Reinforcement Learning</w:t>
       </w:r>
       <w:r>
         <w:t>.</w:t>
@@ -27166,6 +27372,7 @@
     <w:rsid w:val="004C04F3"/>
     <w:rsid w:val="00592E7B"/>
     <w:rsid w:val="005B1598"/>
+    <w:rsid w:val="00623E47"/>
     <w:rsid w:val="00647800"/>
     <w:rsid w:val="00674AD5"/>
     <w:rsid w:val="006A7B20"/>
@@ -27187,6 +27394,7 @@
     <w:rsid w:val="00D11C5A"/>
     <w:rsid w:val="00D31FBD"/>
     <w:rsid w:val="00DF4FB3"/>
+    <w:rsid w:val="00E270CB"/>
     <w:rsid w:val="00ED5FDA"/>
     <w:rsid w:val="00EF58A3"/>
     <w:rsid w:val="00F94185"/>
@@ -27916,23 +28124,12 @@
 </file>
 
 <file path=customXml/item1.xml><?xml version="1.0" encoding="utf-8"?>
-<p:properties xmlns:p="http://schemas.microsoft.com/office/2006/metadata/properties" xmlns:xsi="http://www.w3.org/2001/XMLSchema-instance" xmlns:pc="http://schemas.microsoft.com/office/infopath/2007/PartnerControls">
-  <documentManagement>
-    <Background xmlns="71af3243-3dd4-4a8d-8c0d-dd76da1f02a5">false</Background>
-    <Status xmlns="71af3243-3dd4-4a8d-8c0d-dd76da1f02a5">Not started</Status>
-    <_ip_UnifiedCompliancePolicyUIAction xmlns="http://schemas.microsoft.com/sharepoint/v3" xsi:nil="true"/>
-    <Image xmlns="71af3243-3dd4-4a8d-8c0d-dd76da1f02a5">
-      <Url xsi:nil="true"/>
-      <Description xsi:nil="true"/>
-    </Image>
-    <_ip_UnifiedCompliancePolicyProperties xmlns="http://schemas.microsoft.com/sharepoint/v3" xsi:nil="true"/>
-    <ImageTagsTaxHTField xmlns="71af3243-3dd4-4a8d-8c0d-dd76da1f02a5">
-      <Terms xmlns="http://schemas.microsoft.com/office/infopath/2007/PartnerControls"/>
-    </ImageTagsTaxHTField>
-    <TaxCatchAll xmlns="230e9df3-be65-4c73-a93b-d1236ebd677e" xsi:nil="true"/>
-    <MediaServiceKeyPoints xmlns="71af3243-3dd4-4a8d-8c0d-dd76da1f02a5" xsi:nil="true"/>
-  </documentManagement>
-</p:properties>
+<?mso-contentType ?>
+<FormTemplates xmlns="http://schemas.microsoft.com/sharepoint/v3/contenttype/forms">
+  <Display>DocumentLibraryForm</Display>
+  <Edit>DocumentLibraryForm</Edit>
+  <New>DocumentLibraryForm</New>
+</FormTemplates>
 </file>
 
 <file path=customXml/item2.xml><?xml version="1.0" encoding="utf-8"?>
@@ -28248,22 +28445,29 @@
 </file>
 
 <file path=customXml/item3.xml><?xml version="1.0" encoding="utf-8"?>
-<?mso-contentType ?>
-<FormTemplates xmlns="http://schemas.microsoft.com/sharepoint/v3/contenttype/forms">
-  <Display>DocumentLibraryForm</Display>
-  <Edit>DocumentLibraryForm</Edit>
-  <New>DocumentLibraryForm</New>
-</FormTemplates>
+<p:properties xmlns:p="http://schemas.microsoft.com/office/2006/metadata/properties" xmlns:xsi="http://www.w3.org/2001/XMLSchema-instance" xmlns:pc="http://schemas.microsoft.com/office/infopath/2007/PartnerControls">
+  <documentManagement>
+    <Background xmlns="71af3243-3dd4-4a8d-8c0d-dd76da1f02a5">false</Background>
+    <Status xmlns="71af3243-3dd4-4a8d-8c0d-dd76da1f02a5">Not started</Status>
+    <_ip_UnifiedCompliancePolicyUIAction xmlns="http://schemas.microsoft.com/sharepoint/v3" xsi:nil="true"/>
+    <Image xmlns="71af3243-3dd4-4a8d-8c0d-dd76da1f02a5">
+      <Url xsi:nil="true"/>
+      <Description xsi:nil="true"/>
+    </Image>
+    <_ip_UnifiedCompliancePolicyProperties xmlns="http://schemas.microsoft.com/sharepoint/v3" xsi:nil="true"/>
+    <ImageTagsTaxHTField xmlns="71af3243-3dd4-4a8d-8c0d-dd76da1f02a5">
+      <Terms xmlns="http://schemas.microsoft.com/office/infopath/2007/PartnerControls"/>
+    </ImageTagsTaxHTField>
+    <TaxCatchAll xmlns="230e9df3-be65-4c73-a93b-d1236ebd677e" xsi:nil="true"/>
+    <MediaServiceKeyPoints xmlns="71af3243-3dd4-4a8d-8c0d-dd76da1f02a5" xsi:nil="true"/>
+  </documentManagement>
+</p:properties>
 </file>
 
 <file path=customXml/itemProps1.xml><?xml version="1.0" encoding="utf-8"?>
-<ds:datastoreItem xmlns:ds="http://schemas.openxmlformats.org/officeDocument/2006/customXml" ds:itemID="{2B9F8D08-1D9B-4293-B753-AE33123B7366}">
+<ds:datastoreItem xmlns:ds="http://schemas.openxmlformats.org/officeDocument/2006/customXml" ds:itemID="{5D9ED3FD-0EE3-43B5-B701-56BB60CEE482}">
   <ds:schemaRefs>
-    <ds:schemaRef ds:uri="http://schemas.microsoft.com/office/2006/metadata/properties"/>
-    <ds:schemaRef ds:uri="http://schemas.microsoft.com/office/infopath/2007/PartnerControls"/>
-    <ds:schemaRef ds:uri="71af3243-3dd4-4a8d-8c0d-dd76da1f02a5"/>
-    <ds:schemaRef ds:uri="http://schemas.microsoft.com/sharepoint/v3"/>
-    <ds:schemaRef ds:uri="230e9df3-be65-4c73-a93b-d1236ebd677e"/>
+    <ds:schemaRef ds:uri="http://schemas.microsoft.com/sharepoint/v3/contenttype/forms"/>
   </ds:schemaRefs>
 </ds:datastoreItem>
 </file>
@@ -28290,9 +28494,13 @@
 </file>
 
 <file path=customXml/itemProps3.xml><?xml version="1.0" encoding="utf-8"?>
-<ds:datastoreItem xmlns:ds="http://schemas.openxmlformats.org/officeDocument/2006/customXml" ds:itemID="{5D9ED3FD-0EE3-43B5-B701-56BB60CEE482}">
+<ds:datastoreItem xmlns:ds="http://schemas.openxmlformats.org/officeDocument/2006/customXml" ds:itemID="{2B9F8D08-1D9B-4293-B753-AE33123B7366}">
   <ds:schemaRefs>
-    <ds:schemaRef ds:uri="http://schemas.microsoft.com/sharepoint/v3/contenttype/forms"/>
+    <ds:schemaRef ds:uri="http://schemas.microsoft.com/office/2006/metadata/properties"/>
+    <ds:schemaRef ds:uri="http://schemas.microsoft.com/office/infopath/2007/PartnerControls"/>
+    <ds:schemaRef ds:uri="71af3243-3dd4-4a8d-8c0d-dd76da1f02a5"/>
+    <ds:schemaRef ds:uri="http://schemas.microsoft.com/sharepoint/v3"/>
+    <ds:schemaRef ds:uri="230e9df3-be65-4c73-a93b-d1236ebd677e"/>
   </ds:schemaRefs>
 </ds:datastoreItem>
 </file>

</xml_diff>